<commit_message>
Revisado documento e adicionado diagramas
Revisado doc de casos de uso do ciclo 2 e adicionado os diagramas de
casos de uso
</commit_message>
<xml_diff>
--- a/Ciclo de Desenvolvimento 2/1 - Casos de Uso/Documento de Casos de Uso Expandidos Ciclo 2.docx
+++ b/Ciclo de Desenvolvimento 2/1 - Casos de Uso/Documento de Casos de Uso Expandidos Ciclo 2.docx
@@ -314,6 +314,12 @@
         </w:rPr>
         <w:t>: Recuperar senha do usuário</w:t>
       </w:r>
+      <w:r>
+        <w:rPr>
+          <w:rFonts w:ascii="Arial" w:hAnsi="Arial" w:cs="Arial"/>
+        </w:rPr>
+        <w:t>.</w:t>
+      </w:r>
     </w:p>
     <w:p>
       <w:pPr>
@@ -385,6 +391,57 @@
           <w:rFonts w:ascii="Arial" w:eastAsia="Arial" w:hAnsi="Arial" w:cs="Arial"/>
         </w:rPr>
         <w:t>mail do usuário que se encontra registrado no sistema.</w:t>
+      </w:r>
+    </w:p>
+    <w:p>
+      <w:pPr>
+        <w:jc w:val="both"/>
+        <w:rPr>
+          <w:rFonts w:ascii="Arial" w:eastAsia="Arial" w:hAnsi="Arial" w:cs="Arial"/>
+        </w:rPr>
+      </w:pPr>
+      <w:r>
+        <w:rPr>
+          <w:rFonts w:ascii="Arial" w:eastAsia="Arial" w:hAnsi="Arial" w:cs="Arial"/>
+        </w:rPr>
+        <w:tab/>
+      </w:r>
+      <w:r>
+        <w:rPr>
+          <w:rFonts w:ascii="Arial" w:hAnsi="Arial" w:cs="Arial"/>
+          <w:u w:val="single"/>
+        </w:rPr>
+        <w:t>Referências Cruzadas</w:t>
+      </w:r>
+      <w:r>
+        <w:rPr>
+          <w:rFonts w:ascii="Arial" w:hAnsi="Arial" w:cs="Arial"/>
+        </w:rPr>
+        <w:t>: RF</w:t>
+      </w:r>
+      <w:r>
+        <w:rPr>
+          <w:rFonts w:ascii="Arial" w:hAnsi="Arial" w:cs="Arial"/>
+        </w:rPr>
+        <w:t>4</w:t>
+      </w:r>
+      <w:r>
+        <w:rPr>
+          <w:rFonts w:ascii="Arial" w:hAnsi="Arial" w:cs="Arial"/>
+        </w:rPr>
+        <w:t>, RF1</w:t>
+      </w:r>
+      <w:r>
+        <w:rPr>
+          <w:rFonts w:ascii="Arial" w:hAnsi="Arial" w:cs="Arial"/>
+        </w:rPr>
+        <w:t>, RF3</w:t>
+      </w:r>
+      <w:r>
+        <w:rPr>
+          <w:rFonts w:ascii="Arial" w:hAnsi="Arial" w:cs="Arial"/>
+        </w:rPr>
+        <w:t>.</w:t>
       </w:r>
     </w:p>
     <w:p>
@@ -875,7 +932,21 @@
           <w:rFonts w:ascii="Arial" w:hAnsi="Arial" w:cs="Arial"/>
           <w:b/>
         </w:rPr>
-        <w:t>Alterar dados de um usuário</w:t>
+        <w:t xml:space="preserve">Alterar dados </w:t>
+      </w:r>
+      <w:r>
+        <w:rPr>
+          <w:rFonts w:ascii="Arial" w:hAnsi="Arial" w:cs="Arial"/>
+          <w:b/>
+        </w:rPr>
+        <w:t xml:space="preserve">do </w:t>
+      </w:r>
+      <w:r>
+        <w:rPr>
+          <w:rFonts w:ascii="Arial" w:hAnsi="Arial" w:cs="Arial"/>
+          <w:b/>
+        </w:rPr>
+        <w:t>usuário</w:t>
       </w:r>
     </w:p>
     <w:p>
@@ -961,8 +1032,28 @@
         <w:rPr>
           <w:rFonts w:ascii="Arial" w:hAnsi="Arial" w:cs="Arial"/>
         </w:rPr>
-        <w:t>Permitir um usuário de alterar seus dados</w:t>
-      </w:r>
+        <w:t xml:space="preserve">Permitir </w:t>
+      </w:r>
+      <w:r>
+        <w:rPr>
+          <w:rFonts w:ascii="Arial" w:hAnsi="Arial" w:cs="Arial"/>
+        </w:rPr>
+        <w:t>o</w:t>
+      </w:r>
+      <w:r>
+        <w:rPr>
+          <w:rFonts w:ascii="Arial" w:hAnsi="Arial" w:cs="Arial"/>
+        </w:rPr>
+        <w:t xml:space="preserve"> usuário de alterar seus dados</w:t>
+      </w:r>
+      <w:r>
+        <w:rPr>
+          <w:rFonts w:ascii="Arial" w:hAnsi="Arial" w:cs="Arial"/>
+        </w:rPr>
+        <w:t>.</w:t>
+      </w:r>
+      <w:bookmarkStart w:id="1" w:name="_GoBack"/>
+      <w:bookmarkEnd w:id="1"/>
     </w:p>
     <w:p>
       <w:pPr>
@@ -1060,7 +1151,13 @@
         <w:rPr>
           <w:rFonts w:ascii="Arial" w:hAnsi="Arial" w:cs="Arial"/>
         </w:rPr>
-        <w:t>: Requisito 1</w:t>
+        <w:t>: R</w:t>
+      </w:r>
+      <w:r>
+        <w:rPr>
+          <w:rFonts w:ascii="Arial" w:hAnsi="Arial" w:cs="Arial"/>
+        </w:rPr>
+        <w:t>F5, RF1</w:t>
       </w:r>
       <w:r>
         <w:rPr>
@@ -1103,6 +1200,7 @@
         <w:rPr>
           <w:rFonts w:ascii="Arial" w:hAnsi="Arial" w:cs="Arial"/>
         </w:rPr>
+        <w:lastRenderedPageBreak/>
         <w:tab/>
         <w:t>Sequência Típica de Eventos</w:t>
       </w:r>
@@ -1465,8 +1563,6 @@
         </w:rPr>
         <w:tab/>
       </w:r>
-      <w:bookmarkStart w:id="1" w:name="_GoBack"/>
-      <w:bookmarkEnd w:id="1"/>
     </w:p>
     <w:p>
       <w:pPr>
@@ -1565,8 +1661,253 @@
       <w:pPr>
         <w:jc w:val="both"/>
         <w:rPr>
+          <w:rFonts w:ascii="Arial" w:hAnsi="Arial" w:cs="Arial"/>
+        </w:rPr>
+      </w:pPr>
+      <w:r>
+        <w:rPr>
+          <w:rFonts w:ascii="Arial" w:hAnsi="Arial" w:cs="Arial"/>
+        </w:rPr>
+        <w:tab/>
+      </w:r>
+      <w:r>
+        <w:rPr>
+          <w:rFonts w:ascii="Arial" w:hAnsi="Arial" w:cs="Arial"/>
+          <w:u w:val="single"/>
+        </w:rPr>
+        <w:t>Descrição:</w:t>
+      </w:r>
+      <w:r>
+        <w:rPr>
           <w:rFonts w:ascii="Arial" w:eastAsia="Arial" w:hAnsi="Arial" w:cs="Arial"/>
         </w:rPr>
+        <w:t xml:space="preserve"> </w:t>
+      </w:r>
+      <w:r>
+        <w:rPr>
+          <w:rFonts w:ascii="Arial" w:eastAsia="Arial" w:hAnsi="Arial" w:cs="Arial"/>
+        </w:rPr>
+        <w:t xml:space="preserve">O usuário fornece um texto único que conterá seu dados, sendo eles: </w:t>
+      </w:r>
+      <w:r>
+        <w:rPr>
+          <w:rFonts w:ascii="Arial" w:hAnsi="Arial" w:cs="Arial"/>
+        </w:rPr>
+        <w:t>formação acadêmica; formação técnica; idiomas; ensino fundamental; ensino médio; ensino superior; residência médica; especialização; pós-graduação; mestrado; doutorado; atividades profissionais; p</w:t>
+      </w:r>
+      <w:r>
+        <w:rPr>
+          <w:rFonts w:ascii="Arial" w:hAnsi="Arial" w:cs="Arial"/>
+        </w:rPr>
+        <w:t>articip</w:t>
+      </w:r>
+      <w:r>
+        <w:rPr>
+          <w:rFonts w:ascii="Arial" w:hAnsi="Arial" w:cs="Arial"/>
+        </w:rPr>
+        <w:t>ação em conselhos, comissões e c</w:t>
+      </w:r>
+      <w:r>
+        <w:rPr>
+          <w:rFonts w:ascii="Arial" w:hAnsi="Arial" w:cs="Arial"/>
+        </w:rPr>
+        <w:t>onsultorias;</w:t>
+      </w:r>
+      <w:r>
+        <w:rPr>
+          <w:rFonts w:ascii="Arial" w:hAnsi="Arial" w:cs="Arial"/>
+        </w:rPr>
+        <w:t xml:space="preserve"> cargos e função de direção e a</w:t>
+      </w:r>
+      <w:r>
+        <w:rPr>
+          <w:rFonts w:ascii="Arial" w:hAnsi="Arial" w:cs="Arial"/>
+        </w:rPr>
+        <w:t>dministração;</w:t>
+      </w:r>
+      <w:r>
+        <w:rPr>
+          <w:rFonts w:ascii="Arial" w:hAnsi="Arial" w:cs="Arial"/>
+        </w:rPr>
+        <w:t xml:space="preserve"> a</w:t>
+      </w:r>
+      <w:r>
+        <w:rPr>
+          <w:rFonts w:ascii="Arial" w:hAnsi="Arial" w:cs="Arial"/>
+        </w:rPr>
+        <w:t>tividades docentes;</w:t>
+      </w:r>
+      <w:r>
+        <w:rPr>
+          <w:rFonts w:ascii="Arial" w:hAnsi="Arial" w:cs="Arial"/>
+        </w:rPr>
+        <w:t xml:space="preserve"> a</w:t>
+      </w:r>
+      <w:r>
+        <w:rPr>
+          <w:rFonts w:ascii="Arial" w:hAnsi="Arial" w:cs="Arial"/>
+        </w:rPr>
+        <w:t>tividades assistenciais;</w:t>
+      </w:r>
+      <w:r>
+        <w:rPr>
+          <w:rFonts w:ascii="Arial" w:hAnsi="Arial" w:cs="Arial"/>
+        </w:rPr>
+        <w:t xml:space="preserve"> a</w:t>
+      </w:r>
+      <w:r>
+        <w:rPr>
+          <w:rFonts w:ascii="Arial" w:hAnsi="Arial" w:cs="Arial"/>
+        </w:rPr>
+        <w:t>tividades didáticas;</w:t>
+      </w:r>
+      <w:r>
+        <w:rPr>
+          <w:rFonts w:ascii="Arial" w:hAnsi="Arial" w:cs="Arial"/>
+        </w:rPr>
+        <w:t xml:space="preserve"> b</w:t>
+      </w:r>
+      <w:r>
+        <w:rPr>
+          <w:rFonts w:ascii="Arial" w:hAnsi="Arial" w:cs="Arial"/>
+        </w:rPr>
+        <w:t>anca examinadora;</w:t>
+      </w:r>
+      <w:r>
+        <w:rPr>
+          <w:rFonts w:ascii="Arial" w:hAnsi="Arial" w:cs="Arial"/>
+        </w:rPr>
+        <w:t xml:space="preserve"> e</w:t>
+      </w:r>
+      <w:r>
+        <w:rPr>
+          <w:rFonts w:ascii="Arial" w:hAnsi="Arial" w:cs="Arial"/>
+        </w:rPr>
+        <w:t>stágios;</w:t>
+      </w:r>
+      <w:r>
+        <w:rPr>
+          <w:rFonts w:ascii="Arial" w:hAnsi="Arial" w:cs="Arial"/>
+        </w:rPr>
+        <w:t xml:space="preserve"> a</w:t>
+      </w:r>
+      <w:r>
+        <w:rPr>
+          <w:rFonts w:ascii="Arial" w:hAnsi="Arial" w:cs="Arial"/>
+        </w:rPr>
+        <w:t>tividades de extensão universitária;</w:t>
+      </w:r>
+    </w:p>
+    <w:p>
+      <w:pPr>
+        <w:jc w:val="both"/>
+        <w:rPr>
+          <w:rFonts w:ascii="Arial" w:eastAsia="Arial" w:hAnsi="Arial" w:cs="Arial"/>
+        </w:rPr>
+      </w:pPr>
+      <w:r>
+        <w:rPr>
+          <w:rFonts w:ascii="Arial" w:hAnsi="Arial" w:cs="Arial"/>
+        </w:rPr>
+        <w:t>p</w:t>
+      </w:r>
+      <w:r>
+        <w:rPr>
+          <w:rFonts w:ascii="Arial" w:hAnsi="Arial" w:cs="Arial"/>
+        </w:rPr>
+        <w:t>ublicações;</w:t>
+      </w:r>
+      <w:r>
+        <w:rPr>
+          <w:rFonts w:ascii="Arial" w:hAnsi="Arial" w:cs="Arial"/>
+        </w:rPr>
+        <w:t xml:space="preserve"> participação em eventos: como ouvinte, a</w:t>
+      </w:r>
+      <w:r>
+        <w:rPr>
+          <w:rFonts w:ascii="Arial" w:hAnsi="Arial" w:cs="Arial"/>
+        </w:rPr>
+        <w:t>presentando trabalho</w:t>
+      </w:r>
+      <w:r>
+        <w:rPr>
+          <w:rFonts w:ascii="Arial" w:hAnsi="Arial" w:cs="Arial"/>
+        </w:rPr>
+        <w:t>, na organização, como palestrante, c</w:t>
+      </w:r>
+      <w:r>
+        <w:rPr>
+          <w:rFonts w:ascii="Arial" w:hAnsi="Arial" w:cs="Arial"/>
+        </w:rPr>
+        <w:t>omo instrutor</w:t>
+      </w:r>
+      <w:r>
+        <w:rPr>
+          <w:rFonts w:ascii="Arial" w:hAnsi="Arial" w:cs="Arial"/>
+        </w:rPr>
+        <w:t>, c</w:t>
+      </w:r>
+      <w:r>
+        <w:rPr>
+          <w:rFonts w:ascii="Arial" w:hAnsi="Arial" w:cs="Arial"/>
+        </w:rPr>
+        <w:t>omo secretário</w:t>
+      </w:r>
+      <w:r>
+        <w:rPr>
+          <w:rFonts w:ascii="Arial" w:hAnsi="Arial" w:cs="Arial"/>
+        </w:rPr>
+        <w:t>; orientações concluídas; a</w:t>
+      </w:r>
+      <w:r>
+        <w:rPr>
+          <w:rFonts w:ascii="Arial" w:hAnsi="Arial" w:cs="Arial"/>
+        </w:rPr>
+        <w:t>perfeiçoamento e especialização;</w:t>
+      </w:r>
+      <w:r>
+        <w:rPr>
+          <w:rFonts w:ascii="Arial" w:hAnsi="Arial" w:cs="Arial"/>
+        </w:rPr>
+        <w:t xml:space="preserve"> i</w:t>
+      </w:r>
+      <w:r>
+        <w:rPr>
+          <w:rFonts w:ascii="Arial" w:hAnsi="Arial" w:cs="Arial"/>
+        </w:rPr>
+        <w:t>niciação científica;</w:t>
+      </w:r>
+      <w:r>
+        <w:rPr>
+          <w:rFonts w:ascii="Arial" w:hAnsi="Arial" w:cs="Arial"/>
+        </w:rPr>
+        <w:t xml:space="preserve"> filiação à s</w:t>
+      </w:r>
+      <w:r>
+        <w:rPr>
+          <w:rFonts w:ascii="Arial" w:hAnsi="Arial" w:cs="Arial"/>
+        </w:rPr>
+        <w:t xml:space="preserve">ociedades </w:t>
+      </w:r>
+      <w:r>
+        <w:rPr>
+          <w:rFonts w:ascii="Arial" w:hAnsi="Arial" w:cs="Arial"/>
+        </w:rPr>
+        <w:t>científicas e títulos,</w:t>
+      </w:r>
+      <w:r>
+        <w:rPr>
+          <w:rFonts w:ascii="Arial" w:eastAsia="Arial" w:hAnsi="Arial" w:cs="Arial"/>
+        </w:rPr>
+        <w:t xml:space="preserve"> para compor o memorial.</w:t>
+      </w:r>
+    </w:p>
+    <w:p>
+      <w:pPr>
+        <w:jc w:val="both"/>
+        <w:rPr>
+          <w:rFonts w:ascii="Arial" w:hAnsi="Arial" w:cs="Arial"/>
+        </w:rPr>
       </w:pPr>
       <w:r>
         <w:rPr>
@@ -1579,33 +1920,6 @@
           <w:rFonts w:ascii="Arial" w:hAnsi="Arial" w:cs="Arial"/>
           <w:u w:val="single"/>
         </w:rPr>
-        <w:t>Descrição:</w:t>
-      </w:r>
-      <w:r>
-        <w:rPr>
-          <w:rFonts w:ascii="Arial" w:eastAsia="Arial" w:hAnsi="Arial" w:cs="Arial"/>
-        </w:rPr>
-        <w:t xml:space="preserve"> </w:t>
-      </w:r>
-    </w:p>
-    <w:p>
-      <w:pPr>
-        <w:jc w:val="both"/>
-        <w:rPr>
-          <w:rFonts w:ascii="Arial" w:hAnsi="Arial" w:cs="Arial"/>
-        </w:rPr>
-      </w:pPr>
-      <w:r>
-        <w:rPr>
-          <w:rFonts w:ascii="Arial" w:hAnsi="Arial" w:cs="Arial"/>
-        </w:rPr>
-        <w:tab/>
-      </w:r>
-      <w:r>
-        <w:rPr>
-          <w:rFonts w:ascii="Arial" w:hAnsi="Arial" w:cs="Arial"/>
-          <w:u w:val="single"/>
-        </w:rPr>
         <w:t>Referências Cruzadas</w:t>
       </w:r>
       <w:r>
@@ -1613,6 +1927,18 @@
           <w:rFonts w:ascii="Arial" w:hAnsi="Arial" w:cs="Arial"/>
         </w:rPr>
         <w:t xml:space="preserve">: </w:t>
+      </w:r>
+      <w:r>
+        <w:rPr>
+          <w:rFonts w:ascii="Arial" w:hAnsi="Arial" w:cs="Arial"/>
+        </w:rPr>
+        <w:t>RF6</w:t>
+      </w:r>
+      <w:r>
+        <w:rPr>
+          <w:rFonts w:ascii="Arial" w:hAnsi="Arial" w:cs="Arial"/>
+        </w:rPr>
+        <w:t>.</w:t>
       </w:r>
     </w:p>
     <w:p>
@@ -1846,23 +2172,7 @@
                 <w:rFonts w:ascii="Arial" w:hAnsi="Arial" w:cs="Arial"/>
                 <w:bCs/>
               </w:rPr>
-              <w:t xml:space="preserve">O sistema pede que o usuário informe seu nome de usuário ou </w:t>
-            </w:r>
-            <w:proofErr w:type="spellStart"/>
-            <w:r>
-              <w:rPr>
-                <w:rFonts w:ascii="Arial" w:hAnsi="Arial" w:cs="Arial"/>
-                <w:bCs/>
-              </w:rPr>
-              <w:t>email</w:t>
-            </w:r>
-            <w:proofErr w:type="spellEnd"/>
-            <w:r>
-              <w:rPr>
-                <w:rFonts w:ascii="Arial" w:hAnsi="Arial" w:cs="Arial"/>
-                <w:bCs/>
-              </w:rPr>
-              <w:t xml:space="preserve"> que estão registrado no sistema.</w:t>
+              <w:t>O sistema pede que o usuário informe seu nome de usuário ou email que estão registrado no sistema.</w:t>
             </w:r>
           </w:p>
         </w:tc>
@@ -1983,23 +2293,7 @@
                 <w:rFonts w:ascii="Arial" w:hAnsi="Arial" w:cs="Arial"/>
                 <w:bCs/>
               </w:rPr>
-              <w:t xml:space="preserve">O sistema envia a senha para o </w:t>
-            </w:r>
-            <w:proofErr w:type="spellStart"/>
-            <w:r>
-              <w:rPr>
-                <w:rFonts w:ascii="Arial" w:hAnsi="Arial" w:cs="Arial"/>
-                <w:bCs/>
-              </w:rPr>
-              <w:t>email</w:t>
-            </w:r>
-            <w:proofErr w:type="spellEnd"/>
-            <w:r>
-              <w:rPr>
-                <w:rFonts w:ascii="Arial" w:hAnsi="Arial" w:cs="Arial"/>
-                <w:bCs/>
-              </w:rPr>
-              <w:t xml:space="preserve"> do usuário.</w:t>
+              <w:t>O sistema envia a senha para o email do usuário.</w:t>
             </w:r>
             <w:r>
               <w:rPr>

</xml_diff>